<commit_message>
Insert "Previous Entry Names" for each CWE
</commit_message>
<xml_diff>
--- a/2019_2020_2021/MITRE CWE SANS Top 25 - Comparison of the 2019, 2020 and 2021 Releases - alpha.1.docx
+++ b/2019_2020_2021/MITRE CWE SANS Top 25 - Comparison of the 2019, 2020 and 2021 Releases - alpha.1.docx
@@ -3695,13 +3695,6 @@
                 <w:color w:val="000000"/>
               </w:rPr>
               <w:t>Improper Restriction of Operations within the Bounds of Memory Buffer</w:t>
-            </w:r>
-            <w:r>
-              <w:rPr>
-                <w:rFonts w:ascii="Arial" w:hAnsi="Arial" w:cs="Arial"/>
-                <w:color w:val="000000"/>
-              </w:rPr>
-              <w:t xml:space="preserve"> (2019)</w:t>
             </w:r>
           </w:p>
         </w:tc>
@@ -11078,7 +11071,7 @@
           <w:sz w:val="16"/>
           <w:szCs w:val="16"/>
         </w:rPr>
-        <w:t>N</w:t>
+        <w:t>Ren</w:t>
       </w:r>
       <w:r>
         <w:rPr>
@@ -11102,7 +11095,7 @@
           <w:sz w:val="16"/>
           <w:szCs w:val="16"/>
         </w:rPr>
-        <w:t xml:space="preserve"> “Information Exposure”</w:t>
+        <w:t xml:space="preserve"> </w:t>
       </w:r>
       <w:r>
         <w:rPr>
@@ -11110,7 +11103,7 @@
           <w:sz w:val="16"/>
           <w:szCs w:val="16"/>
         </w:rPr>
-        <w:t xml:space="preserve"> in the</w:t>
+        <w:t xml:space="preserve">from </w:t>
       </w:r>
       <w:r>
         <w:rPr>
@@ -11118,7 +11111,7 @@
           <w:sz w:val="16"/>
           <w:szCs w:val="16"/>
         </w:rPr>
-        <w:t xml:space="preserve"> 20</w:t>
+        <w:t>“Information Exposure”</w:t>
       </w:r>
       <w:r>
         <w:rPr>
@@ -11126,7 +11119,7 @@
           <w:sz w:val="16"/>
           <w:szCs w:val="16"/>
         </w:rPr>
-        <w:t>19</w:t>
+        <w:t xml:space="preserve"> </w:t>
       </w:r>
       <w:r>
         <w:rPr>
@@ -11134,7 +11127,40 @@
           <w:sz w:val="16"/>
           <w:szCs w:val="16"/>
         </w:rPr>
-        <w:t xml:space="preserve"> Release.</w:t>
+        <w:t>on 24</w:t>
+      </w:r>
+      <w:r>
+        <w:rPr>
+          <w:rFonts w:ascii="Arial" w:hAnsi="Arial" w:cs="Arial"/>
+          <w:sz w:val="16"/>
+          <w:szCs w:val="16"/>
+          <w:vertAlign w:val="superscript"/>
+        </w:rPr>
+        <w:t>th</w:t>
+      </w:r>
+      <w:r>
+        <w:rPr>
+          <w:rFonts w:ascii="Arial" w:hAnsi="Arial" w:cs="Arial"/>
+          <w:sz w:val="16"/>
+          <w:szCs w:val="16"/>
+        </w:rPr>
+        <w:t xml:space="preserve"> February </w:t>
+      </w:r>
+      <w:r>
+        <w:rPr>
+          <w:rFonts w:ascii="Arial" w:hAnsi="Arial" w:cs="Arial"/>
+          <w:sz w:val="16"/>
+          <w:szCs w:val="16"/>
+        </w:rPr>
+        <w:t>2020</w:t>
+      </w:r>
+      <w:r>
+        <w:rPr>
+          <w:rFonts w:ascii="Arial" w:hAnsi="Arial" w:cs="Arial"/>
+          <w:sz w:val="16"/>
+          <w:szCs w:val="16"/>
+        </w:rPr>
+        <w:t>.</w:t>
       </w:r>
     </w:p>
   </w:footnote>

</xml_diff>